<commit_message>
New Folder created with names of Programs
</commit_message>
<xml_diff>
--- a/AdityaDevOPSresume .docx
+++ b/AdityaDevOPSresume .docx
@@ -3497,20 +3497,13 @@
       <w:pPr>
         <w:rPr>
           <w:rFonts w:ascii="Times New Roman" w:hAnsi="Times New Roman"/>
-          <w:sz w:val="22"/>
-          <w:szCs w:val="22"/>
-        </w:rPr>
-      </w:pPr>
-      <w:r>
-        <w:rPr>
-          <w:rFonts w:ascii="Times New Roman" w:hAnsi="Times New Roman"/>
           <w:b/>
           <w:color w:val="000000"/>
           <w:sz w:val="22"/>
           <w:szCs w:val="22"/>
         </w:rPr>
-        <w:t>Client:</w:t>
-      </w:r>
+      </w:pPr>
+      <w:bookmarkStart w:id="0" w:name="_GoBack"/>
       <w:r>
         <w:rPr>
           <w:rFonts w:ascii="Times New Roman" w:hAnsi="Times New Roman"/>
@@ -3519,9 +3512,8 @@
           <w:sz w:val="22"/>
           <w:szCs w:val="22"/>
         </w:rPr>
-        <w:t xml:space="preserve"> </w:t>
-      </w:r>
-      <w:proofErr w:type="spellStart"/>
+        <w:t>Client: ATT Digital TV</w:t>
+      </w:r>
       <w:r>
         <w:rPr>
           <w:rFonts w:ascii="Times New Roman" w:hAnsi="Times New Roman"/>
@@ -3530,9 +3522,8 @@
           <w:sz w:val="22"/>
           <w:szCs w:val="22"/>
         </w:rPr>
-        <w:t>iBaseT</w:t>
-      </w:r>
-      <w:proofErr w:type="spellEnd"/>
+        <w:tab/>
+      </w:r>
       <w:r>
         <w:rPr>
           <w:rFonts w:ascii="Times New Roman" w:hAnsi="Times New Roman"/>
@@ -3562,6 +3553,7 @@
           <w:szCs w:val="22"/>
         </w:rPr>
         <w:tab/>
+        <w:t xml:space="preserve">                                       July2015 -Present</w:t>
       </w:r>
       <w:r>
         <w:rPr>
@@ -3571,9 +3563,18 @@
           <w:sz w:val="22"/>
           <w:szCs w:val="22"/>
         </w:rPr>
-        <w:tab/>
-        <w:t xml:space="preserve">               </w:t>
-      </w:r>
+        <w:cr/>
+        <w:t>Location: 2230 Imperial Highway, EL Segundo, LA, CA</w:t>
+      </w:r>
+    </w:p>
+    <w:p>
+      <w:pPr>
+        <w:rPr>
+          <w:rFonts w:ascii="Times New Roman" w:hAnsi="Times New Roman"/>
+          <w:sz w:val="22"/>
+          <w:szCs w:val="22"/>
+        </w:rPr>
+      </w:pPr>
       <w:r>
         <w:rPr>
           <w:rFonts w:ascii="Times New Roman" w:hAnsi="Times New Roman"/>
@@ -3582,90 +3583,46 @@
           <w:sz w:val="22"/>
           <w:szCs w:val="22"/>
         </w:rPr>
-        <w:t xml:space="preserve">                        July </w:t>
-      </w:r>
-      <w:r>
-        <w:rPr>
-          <w:rFonts w:ascii="Times New Roman" w:hAnsi="Times New Roman"/>
-          <w:b/>
-          <w:color w:val="000000"/>
-          <w:sz w:val="22"/>
-          <w:szCs w:val="22"/>
-        </w:rPr>
-        <w:t>2015</w:t>
-      </w:r>
-      <w:r>
-        <w:rPr>
-          <w:rFonts w:ascii="Times New Roman" w:hAnsi="Times New Roman"/>
-          <w:b/>
-          <w:color w:val="000000"/>
-          <w:sz w:val="22"/>
-          <w:szCs w:val="22"/>
-        </w:rPr>
-        <w:t xml:space="preserve"> - Present</w:t>
-      </w:r>
-      <w:r>
-        <w:rPr>
-          <w:rFonts w:ascii="Times New Roman" w:hAnsi="Times New Roman"/>
-          <w:b/>
-          <w:color w:val="000000"/>
-          <w:sz w:val="22"/>
-          <w:szCs w:val="22"/>
-        </w:rPr>
-        <w:cr/>
-        <w:t>Location: Irvine, CA</w:t>
-      </w:r>
-      <w:r>
-        <w:rPr>
-          <w:rFonts w:ascii="Times New Roman" w:hAnsi="Times New Roman"/>
-          <w:b/>
-          <w:color w:val="000000"/>
-          <w:sz w:val="22"/>
-          <w:szCs w:val="22"/>
-        </w:rPr>
-        <w:cr/>
-        <w:t xml:space="preserve">Role: </w:t>
-      </w:r>
-      <w:r>
-        <w:rPr>
-          <w:rFonts w:ascii="Times New Roman" w:hAnsi="Times New Roman"/>
-          <w:b/>
-          <w:color w:val="000000"/>
-          <w:sz w:val="22"/>
-          <w:szCs w:val="22"/>
-        </w:rPr>
-        <w:t xml:space="preserve"> </w:t>
-      </w:r>
-      <w:r>
-        <w:rPr>
-          <w:rFonts w:ascii="Times New Roman" w:hAnsi="Times New Roman"/>
-          <w:b/>
-          <w:color w:val="000000"/>
-          <w:sz w:val="22"/>
-          <w:szCs w:val="22"/>
-        </w:rPr>
-        <w:t xml:space="preserve">DevOps Cloud </w:t>
-      </w:r>
-      <w:r>
-        <w:rPr>
-          <w:rFonts w:ascii="Times New Roman" w:hAnsi="Times New Roman"/>
-          <w:b/>
-          <w:color w:val="000000"/>
-          <w:sz w:val="22"/>
-          <w:szCs w:val="22"/>
-        </w:rPr>
-        <w:t xml:space="preserve">Consultant </w:t>
-      </w:r>
-    </w:p>
-    <w:p>
-      <w:pPr>
-        <w:outlineLvl w:val="0"/>
-        <w:rPr>
-          <w:rFonts w:ascii="Times New Roman" w:hAnsi="Times New Roman"/>
-          <w:b/>
-          <w:sz w:val="22"/>
-          <w:szCs w:val="22"/>
-          <w:u w:val="single"/>
+        <w:t xml:space="preserve">Role:  DevOps Developer </w:t>
+      </w:r>
+    </w:p>
+    <w:bookmarkEnd w:id="0"/>
+    <w:p>
+      <w:pPr>
+        <w:pStyle w:val="ListParagraph"/>
+        <w:tabs>
+          <w:tab w:val="left" w:pos="540"/>
+        </w:tabs>
+        <w:ind w:left="284"/>
+        <w:jc w:val="both"/>
+        <w:rPr>
+          <w:rFonts w:ascii="Times New Roman" w:hAnsi="Times New Roman"/>
+        </w:rPr>
+      </w:pPr>
+    </w:p>
+    <w:p>
+      <w:pPr>
+        <w:pStyle w:val="ListParagraph"/>
+        <w:tabs>
+          <w:tab w:val="left" w:pos="540"/>
+        </w:tabs>
+        <w:ind w:left="284"/>
+        <w:jc w:val="both"/>
+        <w:rPr>
+          <w:rFonts w:ascii="Times New Roman" w:hAnsi="Times New Roman"/>
+        </w:rPr>
+      </w:pPr>
+    </w:p>
+    <w:p>
+      <w:pPr>
+        <w:pStyle w:val="ListParagraph"/>
+        <w:tabs>
+          <w:tab w:val="left" w:pos="540"/>
+        </w:tabs>
+        <w:ind w:left="284"/>
+        <w:jc w:val="both"/>
+        <w:rPr>
+          <w:rFonts w:ascii="Times New Roman" w:hAnsi="Times New Roman"/>
         </w:rPr>
       </w:pPr>
     </w:p>
@@ -3970,6 +3927,7 @@
           <w:rFonts w:ascii="Times New Roman" w:hAnsi="Times New Roman"/>
           <w:b/>
         </w:rPr>
+        <w:lastRenderedPageBreak/>
         <w:t>Subversion</w:t>
       </w:r>
       <w:r>
@@ -4082,14 +4040,7 @@
         <w:rPr>
           <w:rFonts w:ascii="Times New Roman" w:hAnsi="Times New Roman"/>
         </w:rPr>
-        <w:t xml:space="preserve"> </w:t>
-      </w:r>
-      <w:r>
-        <w:rPr>
-          <w:rFonts w:ascii="Times New Roman" w:hAnsi="Times New Roman"/>
-        </w:rPr>
-        <w:lastRenderedPageBreak/>
-        <w:t>to move from one environment to other environments.</w:t>
+        <w:t xml:space="preserve"> to move from one environment to other environments.</w:t>
       </w:r>
     </w:p>
     <w:p>
@@ -5011,8 +4962,6 @@
         </w:rPr>
         <w:t>WebLogic</w:t>
       </w:r>
-      <w:bookmarkStart w:id="0" w:name="_GoBack"/>
-      <w:bookmarkEnd w:id="0"/>
       <w:r>
         <w:rPr>
           <w:rFonts w:ascii="Times New Roman" w:hAnsi="Times New Roman"/>
@@ -5596,6 +5545,7 @@
           <w:color w:val="333333"/>
           <w:shd w:val="clear" w:color="auto" w:fill="FFFFFF"/>
         </w:rPr>
+        <w:lastRenderedPageBreak/>
         <w:t>Composed python</w:t>
       </w:r>
       <w:r>
@@ -5624,7 +5574,6 @@
           <w:color w:val="333333"/>
           <w:shd w:val="clear" w:color="auto" w:fill="FFFFFF"/>
         </w:rPr>
-        <w:lastRenderedPageBreak/>
         <w:t>Extensively used</w:t>
       </w:r>
       <w:r>
@@ -7280,6 +7229,7 @@
         <w:rPr>
           <w:rFonts w:ascii="Times New Roman" w:hAnsi="Times New Roman"/>
         </w:rPr>
+        <w:lastRenderedPageBreak/>
         <w:t xml:space="preserve">Published </w:t>
       </w:r>
       <w:r>
@@ -7363,7 +7313,6 @@
         <w:rPr>
           <w:rFonts w:ascii="Times New Roman" w:hAnsi="Times New Roman"/>
         </w:rPr>
-        <w:lastRenderedPageBreak/>
         <w:t xml:space="preserve">Well used and experience in deploying the code through web application servers like Web Sphere, Web Logic, Apache </w:t>
       </w:r>
       <w:r>
@@ -8663,7 +8612,14 @@
         <w:rPr>
           <w:rFonts w:ascii="Times New Roman" w:hAnsi="Times New Roman"/>
         </w:rPr>
-        <w:t xml:space="preserve"> applications on to Apache Tomcat application servers and configured it to host the wiki website. </w:t>
+        <w:t xml:space="preserve"> applications on to Apache Tomcat application servers and configured it </w:t>
+      </w:r>
+      <w:r>
+        <w:rPr>
+          <w:rFonts w:ascii="Times New Roman" w:hAnsi="Times New Roman"/>
+        </w:rPr>
+        <w:lastRenderedPageBreak/>
+        <w:t xml:space="preserve">to host the wiki website. </w:t>
       </w:r>
     </w:p>
     <w:p>
@@ -8683,7 +8639,6 @@
           <w:color w:val="333333"/>
           <w:shd w:val="clear" w:color="auto" w:fill="FFFFFF"/>
         </w:rPr>
-        <w:lastRenderedPageBreak/>
         <w:t>Responsible for HTSN-Batch Management. Help support all Batch Management objectives with a focus on the Output Management Environments</w:t>
       </w:r>
     </w:p>
@@ -9421,9 +9376,8 @@
           <w:sz w:val="22"/>
           <w:szCs w:val="22"/>
         </w:rPr>
-        <w:t xml:space="preserve">Maven, </w:t>
-      </w:r>
-      <w:proofErr w:type="spellStart"/>
+        <w:t>Maven, Ant</w:t>
+      </w:r>
       <w:r>
         <w:rPr>
           <w:rFonts w:ascii="Times New Roman" w:hAnsi="Times New Roman"/>
@@ -9432,28 +9386,7 @@
           <w:sz w:val="22"/>
           <w:szCs w:val="22"/>
         </w:rPr>
-        <w:t>Ant</w:t>
-      </w:r>
-      <w:r>
-        <w:rPr>
-          <w:rFonts w:ascii="Times New Roman" w:hAnsi="Times New Roman"/>
-          <w:bCs/>
-          <w:color w:val="333333"/>
-          <w:sz w:val="22"/>
-          <w:szCs w:val="22"/>
-        </w:rPr>
-        <w:t>Hill</w:t>
-      </w:r>
-      <w:proofErr w:type="spellEnd"/>
-      <w:r>
-        <w:rPr>
-          <w:rFonts w:ascii="Times New Roman" w:hAnsi="Times New Roman"/>
-          <w:bCs/>
-          <w:color w:val="333333"/>
-          <w:sz w:val="22"/>
-          <w:szCs w:val="22"/>
-        </w:rPr>
-        <w:t xml:space="preserve"> </w:t>
+        <w:t xml:space="preserve">Hill </w:t>
       </w:r>
       <w:r>
         <w:rPr>

</xml_diff>